<commit_message>
Changes to be committed: 	modified:   Theory and Application of RT-Thread(Based on STM32).docx add:Ch3
</commit_message>
<xml_diff>
--- a/Theory and Application of RT-Thread(Based on STM32).docx
+++ b/Theory and Application of RT-Thread(Based on STM32).docx
@@ -81,7 +81,16 @@
         <w:t>I remember clearly at that moment Fire was not so popular as now(</w:t>
       </w:r>
       <w:r>
-        <w:t>he just started make developing bo</w:t>
+        <w:t>he just started mak</w:t>
+      </w:r>
+      <w:r>
+        <w:rPr>
+          <w:rFonts w:hint="eastAsia"/>
+        </w:rPr>
+        <w:t>ing</w:t>
+      </w:r>
+      <w:r>
+        <w:t xml:space="preserve"> developing bo</w:t>
       </w:r>
       <w:r>
         <w:t>ar</w:t>
@@ -305,6 +314,9 @@
       </w:r>
       <w:r>
         <w:t xml:space="preserve">irst part </w:t>
+      </w:r>
+      <w:r>
+        <w:t xml:space="preserve">tells you how to </w:t>
       </w:r>
       <w:r>
         <w:t>construct</w:t>
@@ -727,15 +739,8 @@
       <w:r>
         <w:t xml:space="preserve"> Why </w:t>
       </w:r>
-      <w:r>
-        <w:rPr>
-          <w:rFonts w:hint="eastAsia"/>
-        </w:rPr>
-        <w:t>to</w:t>
-      </w:r>
-      <w:r>
-        <w:t xml:space="preserve"> </w:t>
-      </w:r>
+      <w:bookmarkStart w:id="0" w:name="_GoBack"/>
+      <w:bookmarkEnd w:id="0"/>
       <w:r>
         <w:t>Learn RTOS</w:t>
       </w:r>
@@ -1230,10 +1235,28 @@
         <w:t>conferencing</w:t>
       </w:r>
       <w:r>
-        <w:t xml:space="preserve"> the RTOS API and call these APIs to implement functions you want on the system others has ported.</w:t>
-      </w:r>
-      <w:r>
-        <w:t xml:space="preserve"> In this way we care little about how to plant a RTOS, so it is the easiest and fastest way to learn the ABC of RTOS.</w:t>
+        <w:t xml:space="preserve"> the RTOS API and call</w:t>
+      </w:r>
+      <w:r>
+        <w:t>ing</w:t>
+      </w:r>
+      <w:r>
+        <w:t xml:space="preserve"> these APIs to implement </w:t>
+      </w:r>
+      <w:r>
+        <w:t xml:space="preserve">the </w:t>
+      </w:r>
+      <w:r>
+        <w:t>functions you want on the system others has ported.</w:t>
+      </w:r>
+      <w:r>
+        <w:t xml:space="preserve"> In this way we care little about how to plant a RTOS, so it is the easiest and fastest way to </w:t>
+      </w:r>
+      <w:r>
+        <w:t>get started</w:t>
+      </w:r>
+      <w:r>
+        <w:t xml:space="preserve"> RTOS.</w:t>
       </w:r>
       <w:r>
         <w:t xml:space="preserve"> There are both advantages and disadvantages using this way.</w:t>
@@ -1342,193 +1365,911 @@
       </w:r>
     </w:p>
     <w:p>
+      <w:r>
+        <w:tab/>
+      </w:r>
+      <w:r>
+        <w:t xml:space="preserve">There are some books in the market explained the source codes of RTOS, but if you are lack of basic knowledge </w:t>
+      </w:r>
+      <w:r>
+        <w:t xml:space="preserve">and haven’t the RTOS before then reading its source codes is still a dull job, and you cannot master the </w:t>
+      </w:r>
+      <w:r>
+        <w:t>structure and realization</w:t>
+      </w:r>
+      <w:r>
+        <w:t xml:space="preserve"> of the RTOS.</w:t>
+      </w:r>
+    </w:p>
+    <w:p>
+      <w:r>
+        <w:tab/>
+      </w:r>
+      <w:r>
+        <w:t>Fortunately</w:t>
+      </w:r>
+      <w:r>
+        <w:t>,</w:t>
+      </w:r>
+      <w:r>
+        <w:t xml:space="preserve"> now we take a new way to teach you one RTOS.</w:t>
+      </w:r>
+      <w:r>
+        <w:t xml:space="preserve"> Neither explain plainly its APIs </w:t>
+      </w:r>
+      <w:r>
+        <w:t>nor analysis its source codes sentence by sentence.</w:t>
+      </w:r>
+      <w:r>
+        <w:t xml:space="preserve"> What we do is writing the RTOS from nothing to everything, starting from 0, step by step, </w:t>
+      </w:r>
+      <w:r>
+        <w:t>improv</w:t>
+      </w:r>
+      <w:r>
+        <w:t>ing c</w:t>
+      </w:r>
+      <w:r>
+        <w:t>ontinuous</w:t>
+      </w:r>
+      <w:r>
+        <w:t>.</w:t>
+      </w:r>
+      <w:r>
+        <w:t xml:space="preserve"> You will feel the joy of success in every </w:t>
+      </w:r>
+      <w:r>
+        <w:t xml:space="preserve">learning </w:t>
+      </w:r>
+      <w:r>
+        <w:t>stage.</w:t>
+      </w:r>
+      <w:r>
+        <w:t xml:space="preserve"> In the process of implement RTOS, the unique knowledge you should have is basic C language skill.</w:t>
+      </w:r>
+      <w:r>
+        <w:t xml:space="preserve"> Following this course written by Fire, achievement is on the horizon.</w:t>
+      </w:r>
+    </w:p>
+    <w:p>
+      <w:r>
+        <w:rPr>
+          <w:rFonts w:hint="eastAsia"/>
+        </w:rPr>
+        <w:t>2</w:t>
+      </w:r>
+      <w:r>
+        <w:t>.3</w:t>
+      </w:r>
+      <w:r>
+        <w:t xml:space="preserve"> </w:t>
+      </w:r>
+      <w:r>
+        <w:rPr>
+          <w:rFonts w:hint="eastAsia"/>
+        </w:rPr>
+        <w:t>Which</w:t>
+      </w:r>
+      <w:r>
+        <w:t xml:space="preserve"> RTOS</w:t>
+      </w:r>
+      <w:r>
+        <w:t xml:space="preserve"> Should be Chosen</w:t>
+      </w:r>
+    </w:p>
+    <w:p>
+      <w:r>
+        <w:tab/>
+      </w:r>
+      <w:r>
+        <w:t>The RTOS used to teaching</w:t>
+      </w:r>
+      <w:r>
+        <w:t>,</w:t>
+      </w:r>
+      <w:r>
+        <w:t xml:space="preserve"> </w:t>
+      </w:r>
+      <w:r>
+        <w:t xml:space="preserve">because </w:t>
+      </w:r>
+      <w:r>
+        <w:t>w</w:t>
+      </w:r>
+      <w:r>
+        <w:t xml:space="preserve">e will not develop </w:t>
+      </w:r>
+      <w:r>
+        <w:t xml:space="preserve">a RTOS </w:t>
+      </w:r>
+      <w:r>
+        <w:t>by ourselves and not create wheels again</w:t>
+      </w:r>
+      <w:r>
+        <w:t>,</w:t>
+      </w:r>
+      <w:r>
+        <w:t xml:space="preserve"> is chosen as RT-Thread which is the most popular one in China and developed by Chinese engineer.</w:t>
+      </w:r>
+      <w:r>
+        <w:t xml:space="preserve"> Based on RT-thread,</w:t>
+      </w:r>
+      <w:r>
+        <w:t xml:space="preserve"> we rewrite it from 0 to 1</w:t>
+      </w:r>
+      <w:r>
+        <w:t xml:space="preserve"> step by step</w:t>
+      </w:r>
+      <w:r>
+        <w:t>.</w:t>
+      </w:r>
+      <w:r>
+        <w:t xml:space="preserve"> During the process, we will comply with the coding styles in RT-Thread, including data type, variable name, function name, file type etc</w:t>
+      </w:r>
+      <w:r>
+        <w:t>., and we will not</w:t>
+      </w:r>
+      <w:r>
+        <w:t xml:space="preserve"> rename any functions and variables.</w:t>
+      </w:r>
+      <w:r>
+        <w:t xml:space="preserve"> So that after finished this course, you can make use of RT-Thread directly with</w:t>
+      </w:r>
+      <w:r>
+        <w:t>out</w:t>
+      </w:r>
+      <w:r>
+        <w:t xml:space="preserve"> any </w:t>
+      </w:r>
+      <w:r>
+        <w:t>g</w:t>
+      </w:r>
+      <w:r>
+        <w:t>aps.</w:t>
+      </w:r>
+    </w:p>
+    <w:p>
       <w:pPr>
-        <w:rPr>
-          <w:rFonts w:hint="eastAsia"/>
-        </w:rPr>
+        <w:widowControl/>
+        <w:jc w:val="left"/>
       </w:pPr>
       <w:r>
+        <w:br w:type="page"/>
+      </w:r>
+    </w:p>
+    <w:p>
+      <w:pPr>
+        <w:jc w:val="center"/>
+      </w:pPr>
+      <w:r>
+        <w:rPr>
+          <w:rFonts w:hint="eastAsia"/>
+        </w:rPr>
+        <w:lastRenderedPageBreak/>
+        <w:t>C</w:t>
+      </w:r>
+      <w:r>
+        <w:t xml:space="preserve">H3 </w:t>
+      </w:r>
+      <w:r>
+        <w:t xml:space="preserve">First acquaintance </w:t>
+      </w:r>
+      <w:r>
+        <w:t>with</w:t>
+      </w:r>
+      <w:r>
+        <w:t xml:space="preserve"> RT-Thread</w:t>
+      </w:r>
+    </w:p>
+    <w:p>
+      <w:r>
+        <w:rPr>
+          <w:rFonts w:hint="eastAsia"/>
+        </w:rPr>
+        <w:t>3</w:t>
+      </w:r>
+      <w:r>
+        <w:t>.1 brief introduction of RT-Thread</w:t>
+      </w:r>
+    </w:p>
+    <w:p>
+      <w:r>
+        <w:rPr>
+          <w:rFonts w:hint="eastAsia"/>
+        </w:rPr>
+        <w:t>3</w:t>
+      </w:r>
+      <w:r>
+        <w:t xml:space="preserve">.1.1 </w:t>
+      </w:r>
+      <w:r>
+        <w:t>C</w:t>
+      </w:r>
+      <w:r>
+        <w:t>opyright</w:t>
+      </w:r>
+    </w:p>
+    <w:p>
+      <w:r>
         <w:tab/>
-      </w:r>
-      <w:r>
-        <w:t xml:space="preserve">There are some books in the market explained the source codes of RTOS, but if you are lack of basic knowledge </w:t>
-      </w:r>
-      <w:r>
-        <w:t xml:space="preserve">and haven’t the RTOS before then reading its source codes is still a dull job, and you cannot master the </w:t>
-      </w:r>
-      <w:r>
-        <w:t>structure and realization</w:t>
-      </w:r>
-      <w:r>
-        <w:t xml:space="preserve"> of the RTOS.</w:t>
+        <w:t xml:space="preserve">The </w:t>
+      </w:r>
+      <w:r>
+        <w:t xml:space="preserve">copyright of RT-Thread is </w:t>
+      </w:r>
+      <w:r>
+        <w:t>belonging</w:t>
+      </w:r>
+      <w:r>
+        <w:t xml:space="preserve"> to Shanghai RT-Thread </w:t>
+      </w:r>
+      <w:r>
+        <w:t>Technology Co., Ltd</w:t>
+      </w:r>
+      <w:r>
+        <w:t>.</w:t>
+      </w:r>
+      <w:r>
+        <w:t xml:space="preserve"> </w:t>
+      </w:r>
+      <w:r>
+        <w:t xml:space="preserve">The first version was released in January 2006 and its </w:t>
+      </w:r>
+      <w:r>
+        <w:t>version number is 0.1.0</w:t>
+      </w:r>
+      <w:r>
+        <w:t xml:space="preserve">. </w:t>
+      </w:r>
+      <w:r>
+        <w:t>after more than 10 years of development,</w:t>
+      </w:r>
+      <w:r>
+        <w:t xml:space="preserve"> the main version number has upgraded to 4.0</w:t>
+      </w:r>
+      <w:r>
+        <w:t xml:space="preserve">, </w:t>
+      </w:r>
+      <w:r>
+        <w:t xml:space="preserve">The total number of developers </w:t>
+      </w:r>
+      <w:r>
+        <w:t>has reached</w:t>
+      </w:r>
+      <w:r>
+        <w:t xml:space="preserve"> millions</w:t>
+      </w:r>
+      <w:r>
+        <w:t>,</w:t>
+      </w:r>
+      <w:r>
+        <w:t xml:space="preserve"> and the number of devices running RT-Thread in the various of life has exceeded 20 </w:t>
+      </w:r>
+      <w:r>
+        <w:t>million</w:t>
+      </w:r>
+      <w:r>
+        <w:t>.</w:t>
+      </w:r>
+      <w:r>
+        <w:t xml:space="preserve"> RT-Thread has</w:t>
+      </w:r>
+      <w:r>
+        <w:t xml:space="preserve"> been the highest market share RTOS in all RTOSs made by Chinese.</w:t>
+      </w:r>
+    </w:p>
+    <w:p>
+      <w:r>
+        <w:rPr>
+          <w:rFonts w:hint="eastAsia"/>
+        </w:rPr>
+        <w:t>3</w:t>
+      </w:r>
+      <w:r>
+        <w:t>.1.2 Charge policy</w:t>
+      </w:r>
+    </w:p>
+    <w:p>
+      <w:r>
+        <w:tab/>
+        <w:t xml:space="preserve">RT-Thread </w:t>
+      </w:r>
+      <w:r>
+        <w:t>complying</w:t>
+      </w:r>
+      <w:r>
+        <w:t xml:space="preserve"> with GPLv2+ opensource license </w:t>
+      </w:r>
+      <w:r>
+        <w:t>is an open source and free to use RTOS</w:t>
+      </w:r>
+      <w:r>
+        <w:t>.</w:t>
+      </w:r>
+      <w:r>
+        <w:t xml:space="preserve"> </w:t>
+      </w:r>
+      <w:r>
+        <w:t xml:space="preserve">The </w:t>
+      </w:r>
+      <w:r>
+        <w:t>open source</w:t>
+      </w:r>
+      <w:r>
+        <w:t xml:space="preserve"> we talking about here</w:t>
+      </w:r>
+      <w:r>
+        <w:t xml:space="preserve"> means that you can get RT</w:t>
+      </w:r>
+      <w:r>
+        <w:t>-T</w:t>
+      </w:r>
+      <w:r>
+        <w:t xml:space="preserve">hread source code free of charge. When </w:t>
+      </w:r>
+      <w:r>
+        <w:t>RT</w:t>
+      </w:r>
+      <w:r>
+        <w:t>-T</w:t>
+      </w:r>
+      <w:r>
+        <w:t>hread</w:t>
+      </w:r>
+      <w:r>
+        <w:t xml:space="preserve"> </w:t>
+      </w:r>
+      <w:r>
+        <w:t xml:space="preserve">is used in </w:t>
+      </w:r>
+      <w:r>
+        <w:t xml:space="preserve">your product and </w:t>
+      </w:r>
+      <w:r>
+        <w:t>you haven’t</w:t>
+      </w:r>
+      <w:r>
+        <w:t xml:space="preserve"> modif</w:t>
+      </w:r>
+      <w:r>
+        <w:t>ied</w:t>
+      </w:r>
+      <w:r>
+        <w:t xml:space="preserve"> the RT thread kernel source code, all the code of your product can be closed</w:t>
+      </w:r>
+      <w:r>
+        <w:t xml:space="preserve"> source</w:t>
+      </w:r>
+      <w:r>
+        <w:t xml:space="preserve"> and doesn’t need to open source</w:t>
+      </w:r>
+      <w:r>
+        <w:t>. But when you modif</w:t>
+      </w:r>
+      <w:r>
+        <w:t>ied</w:t>
+      </w:r>
+      <w:r>
+        <w:t xml:space="preserve"> the RT thread kernel source code, you must open source the modified part and feed </w:t>
+      </w:r>
+      <w:r>
+        <w:t xml:space="preserve">them </w:t>
+      </w:r>
+      <w:r>
+        <w:t>back to the community</w:t>
+      </w:r>
+      <w:r>
+        <w:t>.</w:t>
+      </w:r>
+      <w:r>
+        <w:t xml:space="preserve"> </w:t>
+      </w:r>
+      <w:r>
+        <w:t>But your</w:t>
+      </w:r>
+      <w:r>
+        <w:t xml:space="preserve"> application</w:t>
+      </w:r>
+      <w:r>
+        <w:t xml:space="preserve"> code</w:t>
+      </w:r>
+      <w:r>
+        <w:t xml:space="preserve"> </w:t>
+      </w:r>
+      <w:r>
+        <w:t>doesn’t</w:t>
+      </w:r>
+      <w:r>
+        <w:t xml:space="preserve"> </w:t>
+      </w:r>
+      <w:r>
+        <w:t>need</w:t>
+      </w:r>
+      <w:r>
+        <w:t xml:space="preserve"> </w:t>
+      </w:r>
+      <w:r>
+        <w:t xml:space="preserve">to </w:t>
+      </w:r>
+      <w:r>
+        <w:t>open source. Free means that no matter you are an individual or a company, you can use it for free without paying a cent.</w:t>
+      </w:r>
+    </w:p>
+    <w:p>
+      <w:r>
+        <w:rPr>
+          <w:rFonts w:hint="eastAsia"/>
+        </w:rPr>
+        <w:t>3</w:t>
+      </w:r>
+      <w:r>
+        <w:t>.2</w:t>
+      </w:r>
+      <w:r>
+        <w:t xml:space="preserve"> Significance of </w:t>
+      </w:r>
+      <w:r>
+        <w:t>RT-Thread</w:t>
       </w:r>
     </w:p>
     <w:p>
       <w:pPr>
-        <w:rPr>
-          <w:rFonts w:hint="eastAsia"/>
-        </w:rPr>
+        <w:ind w:firstLine="420"/>
       </w:pPr>
       <w:r>
+        <w:t xml:space="preserve">I don't know </w:t>
+      </w:r>
+      <w:r>
+        <w:t>whether</w:t>
+      </w:r>
+      <w:r>
+        <w:t xml:space="preserve"> you </w:t>
+      </w:r>
+      <w:r>
+        <w:t xml:space="preserve">have </w:t>
+      </w:r>
+      <w:r>
+        <w:t>f</w:t>
+      </w:r>
+      <w:r>
+        <w:t>ound</w:t>
+      </w:r>
+      <w:r>
+        <w:t xml:space="preserve"> that in the field of RTOS, the real-time operations we can access are basically </w:t>
+      </w:r>
+      <w:r>
+        <w:t xml:space="preserve">not </w:t>
+      </w:r>
+      <w:r>
+        <w:t xml:space="preserve">from </w:t>
+      </w:r>
+      <w:r>
+        <w:t>China</w:t>
+      </w:r>
+      <w:r>
+        <w:t>, which is rare</w:t>
+      </w:r>
+      <w:r>
+        <w:t xml:space="preserve"> </w:t>
+      </w:r>
+      <w:r>
+        <w:t>t</w:t>
+      </w:r>
+      <w:r>
+        <w:t xml:space="preserve">o have </w:t>
+      </w:r>
+      <w:r>
+        <w:t>Chinese</w:t>
+      </w:r>
+      <w:r>
+        <w:t xml:space="preserve"> manufacturers in the RTOS field. From the hottest μC/OS in the early years to </w:t>
+      </w:r>
+      <w:r>
+        <w:t xml:space="preserve">the </w:t>
+      </w:r>
+      <w:r>
+        <w:t>FreeRTOS</w:t>
+      </w:r>
+      <w:r>
+        <w:t xml:space="preserve"> which </w:t>
+      </w:r>
+      <w:r>
+        <w:t>has</w:t>
+      </w:r>
+      <w:r>
+        <w:t xml:space="preserve"> </w:t>
+      </w:r>
+      <w:r>
+        <w:t>the highest market share today</w:t>
+      </w:r>
+      <w:r>
+        <w:t>, to the RTX with the most security verification (</w:t>
+      </w:r>
+      <w:r>
+        <w:t>K</w:t>
+      </w:r>
+      <w:r>
+        <w:t>eil's own), to the ThreadX with the most profitability</w:t>
+      </w:r>
+      <w:r>
+        <w:t>,</w:t>
+      </w:r>
+      <w:r>
+        <w:t xml:space="preserve"> </w:t>
+      </w:r>
+      <w:r>
+        <w:t>they</w:t>
+      </w:r>
+      <w:r>
+        <w:t xml:space="preserve"> are all not </w:t>
+      </w:r>
+      <w:r>
+        <w:t xml:space="preserve">from </w:t>
+      </w:r>
+      <w:r>
+        <w:t>China</w:t>
+      </w:r>
+      <w:r>
+        <w:t>. But a little over 10 years ago, in China, there was a talented, stubborn geek named Xiong P</w:t>
+      </w:r>
+      <w:r>
+        <w:t>u</w:t>
+      </w:r>
+      <w:r>
+        <w:t>Xiang, who has compiled the first generation of RT thread kernel, and worked with the geeks in China's open source community to continuously improve and innovate</w:t>
+      </w:r>
+      <w:r>
+        <w:t xml:space="preserve">. </w:t>
+      </w:r>
+      <w:r>
+        <w:t xml:space="preserve">After more than 10 years of development, today, </w:t>
+      </w:r>
+      <w:r>
+        <w:t>has become</w:t>
+      </w:r>
+      <w:r>
+        <w:t xml:space="preserve"> the leader of </w:t>
+      </w:r>
+      <w:r>
+        <w:t>Chinese</w:t>
+      </w:r>
+      <w:r>
+        <w:t xml:space="preserve"> RTOS, hundreds of thousands of developers are growing every year. In addition, AI</w:t>
+      </w:r>
+      <w:r>
+        <w:t>,</w:t>
+      </w:r>
+      <w:r>
+        <w:t xml:space="preserve"> </w:t>
+      </w:r>
+      <w:r>
+        <w:t>t</w:t>
+      </w:r>
+      <w:r>
+        <w:t>he Internet of things and other outlets make RT</w:t>
+      </w:r>
+      <w:r>
+        <w:t>-T</w:t>
+      </w:r>
+      <w:r>
+        <w:t xml:space="preserve">hread </w:t>
+      </w:r>
+      <w:r>
+        <w:t>has</w:t>
+      </w:r>
+      <w:r>
+        <w:t xml:space="preserve"> the potential of unifying the Jianghu</w:t>
+      </w:r>
+      <w:r>
+        <w:t>(mean</w:t>
+      </w:r>
+      <w:r>
+        <w:t>s</w:t>
+      </w:r>
+      <w:r>
+        <w:t xml:space="preserve"> RTOS </w:t>
+      </w:r>
+      <w:r>
+        <w:rPr>
+          <w:rFonts w:hint="eastAsia"/>
+        </w:rPr>
+        <w:t>market</w:t>
+      </w:r>
+      <w:r>
+        <w:t>)</w:t>
+      </w:r>
+      <w:r>
+        <w:t xml:space="preserve">. From we </w:t>
+      </w:r>
+      <w:r>
+        <w:rPr>
+          <w:rFonts w:hint="eastAsia"/>
+        </w:rPr>
+        <w:t>have</w:t>
+      </w:r>
+      <w:r>
+        <w:t xml:space="preserve"> </w:t>
+      </w:r>
+      <w:r>
+        <w:t>complete</w:t>
+      </w:r>
+      <w:r>
+        <w:t>d</w:t>
+      </w:r>
+      <w:r>
+        <w:t xml:space="preserve"> a round of </w:t>
+      </w:r>
+      <w:r>
+        <w:t>multi-million</w:t>
+      </w:r>
+      <w:r>
+        <w:t xml:space="preserve"> dollar financing</w:t>
+      </w:r>
+      <w:r>
+        <w:t xml:space="preserve"> </w:t>
+      </w:r>
+      <w:r>
+        <w:t>this year,</w:t>
+      </w:r>
+      <w:r>
+        <w:t xml:space="preserve"> </w:t>
+      </w:r>
+      <w:r>
+        <w:t>we can s</w:t>
+      </w:r>
+      <w:r>
+        <w:t>ee</w:t>
+      </w:r>
+      <w:r>
+        <w:t xml:space="preserve"> that </w:t>
+      </w:r>
+      <w:r>
+        <w:t>in the next five years, RT thread will be the best choice for you to learn and make products.</w:t>
+      </w:r>
+    </w:p>
+    <w:p>
+      <w:r>
         <w:tab/>
       </w:r>
       <w:r>
-        <w:t>Fortunately</w:t>
-      </w:r>
-      <w:r>
-        <w:t>,</w:t>
-      </w:r>
-      <w:r>
-        <w:t xml:space="preserve"> now we take a new way to teach you one RTOS.</w:t>
-      </w:r>
-      <w:r>
-        <w:t xml:space="preserve"> Neither explain plainly its APIs </w:t>
-      </w:r>
-      <w:r>
-        <w:t>nor analysis its source codes sentence by sentence.</w:t>
-      </w:r>
-      <w:r>
-        <w:t xml:space="preserve"> What we do is writing the RTOS from nothing to everything, starting from 0, step by step, </w:t>
-      </w:r>
-      <w:r>
-        <w:t>improv</w:t>
-      </w:r>
-      <w:r>
-        <w:t xml:space="preserve">ing </w:t>
-      </w:r>
-      <w:r>
-        <w:t>c</w:t>
-      </w:r>
-      <w:r>
-        <w:t>ontinuous</w:t>
-      </w:r>
-      <w:r>
-        <w:t>.</w:t>
-      </w:r>
-      <w:r>
-        <w:t xml:space="preserve"> You will feel the joy of success in every </w:t>
-      </w:r>
-      <w:r>
-        <w:t xml:space="preserve">learning </w:t>
-      </w:r>
-      <w:r>
-        <w:t>stage.</w:t>
-      </w:r>
-      <w:r>
-        <w:t xml:space="preserve"> In the process of implement RTOS, the unique knowledge you should have is basic C language skill.</w:t>
-      </w:r>
-      <w:r>
-        <w:t xml:space="preserve"> Following this course written by Fire, achievement is on the horizon.</w:t>
-      </w:r>
-    </w:p>
-    <w:p>
-      <w:r>
-        <w:rPr>
-          <w:rFonts w:hint="eastAsia"/>
-        </w:rPr>
-        <w:t>2</w:t>
-      </w:r>
-      <w:r>
-        <w:t>.3</w:t>
-      </w:r>
-      <w:r>
-        <w:t xml:space="preserve"> </w:t>
-      </w:r>
-      <w:r>
-        <w:rPr>
-          <w:rFonts w:hint="eastAsia"/>
-        </w:rPr>
-        <w:t>Which</w:t>
-      </w:r>
-      <w:r>
-        <w:t xml:space="preserve"> RTOS</w:t>
-      </w:r>
-      <w:r>
-        <w:t xml:space="preserve"> Should be Chosen</w:t>
+        <w:t>What is the meaning of RT thread? RT thread is from China</w:t>
+      </w:r>
+      <w:r>
+        <w:t xml:space="preserve">, which makes us </w:t>
+      </w:r>
+      <w:r>
+        <w:t xml:space="preserve">see that </w:t>
+      </w:r>
+      <w:r>
+        <w:t>Chinese</w:t>
+      </w:r>
+      <w:r>
+        <w:t xml:space="preserve"> technology developers can write such excellent RTOS</w:t>
+      </w:r>
+      <w:r>
+        <w:t xml:space="preserve"> as well</w:t>
+      </w:r>
+      <w:r>
+        <w:t xml:space="preserve">, not everything is good for foreign countries. Based on our experience of more than 10 years in electronic industry, we met many </w:t>
+      </w:r>
+      <w:r>
+        <w:t>Chinese</w:t>
+      </w:r>
+      <w:r>
+        <w:t xml:space="preserve"> developers in the past, when </w:t>
+      </w:r>
+      <w:r>
+        <w:t>they</w:t>
+      </w:r>
+      <w:r>
+        <w:t xml:space="preserve"> saw something </w:t>
+      </w:r>
+      <w:r>
+        <w:t>great,</w:t>
+      </w:r>
+      <w:r>
+        <w:t xml:space="preserve"> they would </w:t>
+      </w:r>
+      <w:r>
+        <w:t xml:space="preserve">ask whether </w:t>
+      </w:r>
+      <w:r>
+        <w:t>that</w:t>
+      </w:r>
+      <w:r>
+        <w:t xml:space="preserve"> </w:t>
+      </w:r>
+      <w:r>
+        <w:t>was</w:t>
+      </w:r>
+      <w:r>
+        <w:t xml:space="preserve"> foreign or </w:t>
+      </w:r>
+      <w:r>
+        <w:t>Chinese</w:t>
+      </w:r>
+      <w:r>
+        <w:t xml:space="preserve">. If </w:t>
+      </w:r>
+      <w:r>
+        <w:t>that was</w:t>
+      </w:r>
+      <w:r>
+        <w:t xml:space="preserve"> </w:t>
+      </w:r>
+      <w:r>
+        <w:t>Chinese</w:t>
+      </w:r>
+      <w:r>
+        <w:t xml:space="preserve">, </w:t>
+      </w:r>
+      <w:r>
+        <w:t>they</w:t>
+      </w:r>
+      <w:r>
+        <w:t xml:space="preserve"> </w:t>
+      </w:r>
+      <w:r>
+        <w:t xml:space="preserve">would </w:t>
+      </w:r>
+      <w:r>
+        <w:t xml:space="preserve">ask whether </w:t>
+      </w:r>
+      <w:r>
+        <w:t>that</w:t>
+      </w:r>
+      <w:r>
+        <w:t xml:space="preserve"> has</w:t>
+      </w:r>
+      <w:r>
+        <w:t xml:space="preserve"> referred to foreign countries. Many people are born with this kind of chondropathy, which is very difficult to treat. </w:t>
+      </w:r>
+      <w:r>
+        <w:t>It</w:t>
+      </w:r>
+      <w:r>
+        <w:t xml:space="preserve"> is a natural feeling. Now RT thread is a good medicine for this kind of osteomalacia, which is the biggest significance of RT</w:t>
+      </w:r>
+      <w:r>
+        <w:t>-T</w:t>
+      </w:r>
+      <w:r>
+        <w:t>hread in my opinion. Of course, RT</w:t>
+      </w:r>
+      <w:r>
+        <w:t>-T</w:t>
+      </w:r>
+      <w:r>
+        <w:t xml:space="preserve">hread, as a </w:t>
+      </w:r>
+      <w:r>
+        <w:t>Chinese</w:t>
+      </w:r>
+      <w:r>
+        <w:t xml:space="preserve"> Internet of things operating system, is simple</w:t>
+      </w:r>
+      <w:r>
+        <w:t xml:space="preserve">, </w:t>
+      </w:r>
+      <w:r>
+        <w:t>e</w:t>
+      </w:r>
+      <w:r>
+        <w:t>asy to use, low power design, rich components and other features will also make RT</w:t>
+      </w:r>
+      <w:r>
+        <w:t>-T</w:t>
+      </w:r>
+      <w:r>
+        <w:t xml:space="preserve">hread shine. Wildfire, as a </w:t>
+      </w:r>
+      <w:r>
+        <w:t>Chinese</w:t>
+      </w:r>
+      <w:r>
+        <w:t xml:space="preserve"> embedded education brand, is also our honor to contribute to the </w:t>
+      </w:r>
+      <w:r>
+        <w:t xml:space="preserve">Chinese </w:t>
+      </w:r>
+      <w:r>
+        <w:t>RTOS. I hope this book can help you quickly get started and master RT</w:t>
+      </w:r>
+      <w:r>
+        <w:t>-T</w:t>
+      </w:r>
+      <w:r>
+        <w:t>hread.</w:t>
       </w:r>
     </w:p>
     <w:p>
       <w:pPr>
-        <w:rPr>
-          <w:rFonts w:hint="eastAsia"/>
-        </w:rPr>
+        <w:widowControl/>
+        <w:jc w:val="left"/>
       </w:pPr>
       <w:r>
-        <w:tab/>
-      </w:r>
-      <w:r>
-        <w:t>The RTOS used to teaching</w:t>
-      </w:r>
-      <w:r>
-        <w:t>,</w:t>
-      </w:r>
-      <w:r>
-        <w:t xml:space="preserve"> </w:t>
-      </w:r>
-      <w:r>
-        <w:t xml:space="preserve">because </w:t>
-      </w:r>
-      <w:r>
-        <w:t>w</w:t>
-      </w:r>
-      <w:r>
-        <w:t xml:space="preserve">e will not develop </w:t>
-      </w:r>
-      <w:r>
-        <w:t xml:space="preserve">a RTOS </w:t>
-      </w:r>
-      <w:r>
-        <w:t>by ourselves and not create wheels again</w:t>
-      </w:r>
-      <w:r>
-        <w:t>,</w:t>
-      </w:r>
-      <w:r>
-        <w:t xml:space="preserve"> is chosen as RT-Thread which is the most popular one in China and developed by Chinese engineer.</w:t>
-      </w:r>
-      <w:r>
-        <w:t xml:space="preserve"> Based on RT-thread,</w:t>
-      </w:r>
-      <w:r>
-        <w:t xml:space="preserve"> we rewrite it from 0 to 1</w:t>
+        <w:lastRenderedPageBreak/>
+        <w:br w:type="page"/>
+      </w:r>
+    </w:p>
+    <w:p>
+      <w:pPr>
+        <w:jc w:val="center"/>
+      </w:pPr>
+      <w:r>
+        <w:rPr>
+          <w:rFonts w:hint="eastAsia"/>
+        </w:rPr>
+        <w:lastRenderedPageBreak/>
+        <w:t>P</w:t>
+      </w:r>
+      <w:r>
+        <w:t>art one Write RT-Thread kernel from 0 to 1</w:t>
+      </w:r>
+    </w:p>
+    <w:p>
+      <w:pPr>
+        <w:ind w:firstLine="420"/>
+        <w:rPr>
+          <w:rFonts w:hint="eastAsia"/>
+        </w:rPr>
+      </w:pPr>
+      <w:r>
+        <w:t>The first part of this book is based on RT thread nano. It teach</w:t>
+      </w:r>
+      <w:r>
+        <w:t>es</w:t>
+      </w:r>
+      <w:r>
+        <w:t xml:space="preserve"> you how to write RT thread from 0</w:t>
       </w:r>
       <w:r>
         <w:t xml:space="preserve"> step by step</w:t>
       </w:r>
       <w:r>
-        <w:t>.</w:t>
-      </w:r>
-      <w:r>
-        <w:t xml:space="preserve"> During the process, we will comply with the coding styles in RT-Thread, including data type, variable name, function name, file type etc</w:t>
-      </w:r>
-      <w:r>
-        <w:t>., and we will not</w:t>
-      </w:r>
-      <w:r>
-        <w:t xml:space="preserve"> rename any functions and variables.</w:t>
-      </w:r>
-      <w:r>
-        <w:t xml:space="preserve"> So that after finished this course, you can make use of </w:t>
-      </w:r>
-      <w:r>
-        <w:t>RT-Thread</w:t>
-      </w:r>
-      <w:r>
-        <w:t xml:space="preserve"> directly with</w:t>
-      </w:r>
-      <w:r>
-        <w:t>out</w:t>
-      </w:r>
-      <w:bookmarkStart w:id="0" w:name="_GoBack"/>
-      <w:bookmarkEnd w:id="0"/>
-      <w:r>
-        <w:t xml:space="preserve"> any </w:t>
-      </w:r>
-      <w:r>
-        <w:t>g</w:t>
-      </w:r>
-      <w:r>
-        <w:t>aps.</w:t>
+        <w:t xml:space="preserve">. This part focuses on the process of how to implement RTOS. When you finish this part, you </w:t>
+      </w:r>
+      <w:r>
+        <w:t>will feel easy to</w:t>
+      </w:r>
+      <w:r>
+        <w:t xml:space="preserve"> use RT</w:t>
+      </w:r>
+      <w:r>
+        <w:t>-T</w:t>
+      </w:r>
+      <w:r>
+        <w:t>hread or other RTOS, not only knowing what it is, but also knowing why. In the process of source code implementation, the data type, variable name, function name, file name and the directory where the files are stored will all be implemented according to RT</w:t>
+      </w:r>
+      <w:r>
+        <w:t>-T</w:t>
+      </w:r>
+      <w:r>
+        <w:t xml:space="preserve">hread. </w:t>
+      </w:r>
+      <w:r>
+        <w:t>S</w:t>
+      </w:r>
+      <w:r>
+        <w:t>ome unnecessary codes</w:t>
+      </w:r>
+      <w:r>
+        <w:t xml:space="preserve"> </w:t>
+      </w:r>
+      <w:r>
+        <w:t>may</w:t>
+      </w:r>
+      <w:r>
+        <w:t xml:space="preserve"> be removed</w:t>
+      </w:r>
+      <w:r>
+        <w:t xml:space="preserve">, but it will not affect </w:t>
+      </w:r>
+      <w:r>
+        <w:t>you to</w:t>
+      </w:r>
+      <w:r>
+        <w:t xml:space="preserve"> understand the whole OS function.</w:t>
       </w:r>
     </w:p>
     <w:sectPr>

</xml_diff>